<commit_message>
lab 4 fixed and now is working
</commit_message>
<xml_diff>
--- a/Laboratorio 1/Laboratorios/Laboratorio 3 - Flex y media queries.docx
+++ b/Laboratorio 1/Laboratorios/Laboratorio 3 - Flex y media queries.docx
@@ -1,6 +1,6 @@
 
 <file path=word/document.xml><?xml version="1.0" encoding="utf-8"?>
-<w:document xmlns:wpc="http://schemas.microsoft.com/office/word/2010/wordprocessingCanvas" xmlns:cx="http://schemas.microsoft.com/office/drawing/2014/chartex" xmlns:cx1="http://schemas.microsoft.com/office/drawing/2015/9/8/chartex" xmlns:cx2="http://schemas.microsoft.com/office/drawing/2015/10/21/chartex" xmlns:cx3="http://schemas.microsoft.com/office/drawing/2016/5/9/chartex" xmlns:cx4="http://schemas.microsoft.com/office/drawing/2016/5/10/chartex" xmlns:cx5="http://schemas.microsoft.com/office/drawing/2016/5/11/chartex" xmlns:cx6="http://schemas.microsoft.com/office/drawing/2016/5/12/chartex" xmlns:cx7="http://schemas.microsoft.com/office/drawing/2016/5/13/chartex" xmlns:cx8="http://schemas.microsoft.com/office/drawing/2016/5/14/chartex" xmlns:mc="http://schemas.openxmlformats.org/markup-compatibility/2006" xmlns:aink="http://schemas.microsoft.com/office/drawing/2016/ink" xmlns:am3d="http://schemas.microsoft.com/office/drawing/2017/model3d" xmlns:o="urn:schemas-microsoft-com:office:office" xmlns:r="http://schemas.openxmlformats.org/officeDocument/2006/relationships" xmlns:m="http://schemas.openxmlformats.org/officeDocument/2006/math" xmlns:v="urn:schemas-microsoft-com:vml" xmlns:wp14="http://schemas.microsoft.com/office/word/2010/wordprocessingDrawing" xmlns:wp="http://schemas.openxmlformats.org/drawingml/2006/wordprocessingDrawing" xmlns:w10="urn:schemas-microsoft-com:office:word" xmlns:w="http://schemas.openxmlformats.org/wordprocessingml/2006/main" xmlns:w14="http://schemas.microsoft.com/office/word/2010/wordml" xmlns:w15="http://schemas.microsoft.com/office/word/2012/wordml" xmlns:w16cex="http://schemas.microsoft.com/office/word/2018/wordml/cex" xmlns:w16cid="http://schemas.microsoft.com/office/word/2016/wordml/cid" xmlns:w16="http://schemas.microsoft.com/office/word/2018/wordml" xmlns:w16se="http://schemas.microsoft.com/office/word/2015/wordml/symex" xmlns:wpg="http://schemas.microsoft.com/office/word/2010/wordprocessingGroup" xmlns:wpi="http://schemas.microsoft.com/office/word/2010/wordprocessingInk" xmlns:wne="http://schemas.microsoft.com/office/word/2006/wordml" xmlns:wps="http://schemas.microsoft.com/office/word/2010/wordprocessingShape" mc:Ignorable="w14 w15 w16se w16cid w16 w16cex wp14">
+<w:document xmlns:wpc="http://schemas.microsoft.com/office/word/2010/wordprocessingCanvas" xmlns:cx="http://schemas.microsoft.com/office/drawing/2014/chartex" xmlns:cx1="http://schemas.microsoft.com/office/drawing/2015/9/8/chartex" xmlns:cx2="http://schemas.microsoft.com/office/drawing/2015/10/21/chartex" xmlns:cx3="http://schemas.microsoft.com/office/drawing/2016/5/9/chartex" xmlns:cx4="http://schemas.microsoft.com/office/drawing/2016/5/10/chartex" xmlns:cx5="http://schemas.microsoft.com/office/drawing/2016/5/11/chartex" xmlns:cx6="http://schemas.microsoft.com/office/drawing/2016/5/12/chartex" xmlns:cx7="http://schemas.microsoft.com/office/drawing/2016/5/13/chartex" xmlns:cx8="http://schemas.microsoft.com/office/drawing/2016/5/14/chartex" xmlns:mc="http://schemas.openxmlformats.org/markup-compatibility/2006" xmlns:aink="http://schemas.microsoft.com/office/drawing/2016/ink" xmlns:am3d="http://schemas.microsoft.com/office/drawing/2017/model3d" xmlns:o="urn:schemas-microsoft-com:office:office" xmlns:r="http://schemas.openxmlformats.org/officeDocument/2006/relationships" xmlns:m="http://schemas.openxmlformats.org/officeDocument/2006/math" xmlns:v="urn:schemas-microsoft-com:vml" xmlns:wp14="http://schemas.microsoft.com/office/word/2010/wordprocessingDrawing" xmlns:wp="http://schemas.openxmlformats.org/drawingml/2006/wordprocessingDrawing" xmlns:w10="urn:schemas-microsoft-com:office:word" xmlns:w="http://schemas.openxmlformats.org/wordprocessingml/2006/main" xmlns:w14="http://schemas.microsoft.com/office/word/2010/wordml" xmlns:w15="http://schemas.microsoft.com/office/word/2012/wordml" xmlns:w16cex="http://schemas.microsoft.com/office/word/2018/wordml/cex" xmlns:w16cid="http://schemas.microsoft.com/office/word/2016/wordml/cid" xmlns:w16="http://schemas.microsoft.com/office/word/2018/wordml" xmlns:w16sdtdh="http://schemas.microsoft.com/office/word/2020/wordml/sdtdatahash" xmlns:w16se="http://schemas.microsoft.com/office/word/2015/wordml/symex" xmlns:wpg="http://schemas.microsoft.com/office/word/2010/wordprocessingGroup" xmlns:wpi="http://schemas.microsoft.com/office/word/2010/wordprocessingInk" xmlns:wne="http://schemas.microsoft.com/office/word/2006/wordml" xmlns:wps="http://schemas.microsoft.com/office/word/2010/wordprocessingShape" mc:Ignorable="w14 w15 w16se w16cid w16 w16cex w16sdtdh wp14">
   <w:body>
     <w:p>
       <w:pPr>
@@ -81,6 +81,12 @@
         <w:rPr>
           <w:lang w:val="es-MX"/>
         </w:rPr>
+        <w:t>Antonio Misael Delgado Salmerón</w:t>
+      </w:r>
+      <w:r>
+        <w:rPr>
+          <w:lang w:val="es-MX"/>
+        </w:rPr>
         <w:br/>
         <w:t>GITHUB REPOSITORY</w:t>
       </w:r>
@@ -94,41 +100,26 @@
         <w:rPr>
           <w:lang w:val="es-MX"/>
         </w:rPr>
-        <w:t>: [</w:t>
-      </w:r>
-      <w:r>
-        <w:rPr>
-          <w:lang w:val="es-MX"/>
-        </w:rPr>
-        <w:t xml:space="preserve">  ]</w:t>
-      </w:r>
-    </w:p>
-    <w:p>
-      <w:pPr>
-        <w:rPr>
-          <w:lang w:val="es-MX"/>
-        </w:rPr>
-      </w:pPr>
-      <w:r>
-        <w:rPr>
-          <w:lang w:val="es-MX"/>
-        </w:rPr>
+        <w:t>:</w:t>
+      </w:r>
+    </w:p>
+    <w:p>
+      <w:r>
+        <w:t>https://github.com/MisaDelgado10/DesarrolloWeb</w:t>
+      </w:r>
+    </w:p>
+    <w:p>
+      <w:r>
         <w:t xml:space="preserve">GITHUB PAGE URL: </w:t>
       </w:r>
-      <w:proofErr w:type="gramStart"/>
-      <w:r>
-        <w:rPr>
-          <w:lang w:val="es-MX"/>
-        </w:rPr>
-        <w:t>[  ]</w:t>
-      </w:r>
-      <w:proofErr w:type="gramEnd"/>
+      <w:r>
+        <w:t>https://misadelgado10.github.io/DesarrolloWeb/Laboratorio%201/Lab3/index.html</w:t>
+      </w:r>
     </w:p>
     <w:p>
       <w:pPr>
         <w:rPr>
           <w:u w:val="single"/>
-          <w:lang w:val="es-MX"/>
         </w:rPr>
       </w:pPr>
     </w:p>
@@ -136,7 +127,6 @@
       <w:pPr>
         <w:rPr>
           <w:u w:val="single"/>
-          <w:lang w:val="es-MX"/>
         </w:rPr>
       </w:pPr>
     </w:p>
@@ -144,7 +134,6 @@
       <w:pPr>
         <w:rPr>
           <w:u w:val="single"/>
-          <w:lang w:val="es-MX"/>
         </w:rPr>
       </w:pPr>
     </w:p>
@@ -341,6 +330,7 @@
           <w:szCs w:val="20"/>
           <w:lang w:val="es-MX"/>
         </w:rPr>
+        <w:lastRenderedPageBreak/>
         <w:drawing>
           <wp:inline distT="0" distB="0" distL="0" distR="0" wp14:anchorId="17D5A2BA" wp14:editId="2E02AF4B">
             <wp:extent cx="2105025" cy="5202007"/>
@@ -468,6 +458,7 @@
           <w:szCs w:val="20"/>
           <w:lang w:val="es-MX"/>
         </w:rPr>
+        <w:lastRenderedPageBreak/>
         <w:drawing>
           <wp:inline distT="0" distB="0" distL="0" distR="0" wp14:anchorId="08F7DA45" wp14:editId="5A740C14">
             <wp:extent cx="4070631" cy="4562686"/>
@@ -1071,7 +1062,7 @@
 </file>
 
 <file path=word/numbering.xml><?xml version="1.0" encoding="utf-8"?>
-<w:numbering xmlns:wpc="http://schemas.microsoft.com/office/word/2010/wordprocessingCanvas" xmlns:cx="http://schemas.microsoft.com/office/drawing/2014/chartex" xmlns:cx1="http://schemas.microsoft.com/office/drawing/2015/9/8/chartex" xmlns:cx2="http://schemas.microsoft.com/office/drawing/2015/10/21/chartex" xmlns:cx3="http://schemas.microsoft.com/office/drawing/2016/5/9/chartex" xmlns:cx4="http://schemas.microsoft.com/office/drawing/2016/5/10/chartex" xmlns:cx5="http://schemas.microsoft.com/office/drawing/2016/5/11/chartex" xmlns:cx6="http://schemas.microsoft.com/office/drawing/2016/5/12/chartex" xmlns:cx7="http://schemas.microsoft.com/office/drawing/2016/5/13/chartex" xmlns:cx8="http://schemas.microsoft.com/office/drawing/2016/5/14/chartex" xmlns:mc="http://schemas.openxmlformats.org/markup-compatibility/2006" xmlns:aink="http://schemas.microsoft.com/office/drawing/2016/ink" xmlns:am3d="http://schemas.microsoft.com/office/drawing/2017/model3d" xmlns:o="urn:schemas-microsoft-com:office:office" xmlns:r="http://schemas.openxmlformats.org/officeDocument/2006/relationships" xmlns:m="http://schemas.openxmlformats.org/officeDocument/2006/math" xmlns:v="urn:schemas-microsoft-com:vml" xmlns:wp14="http://schemas.microsoft.com/office/word/2010/wordprocessingDrawing" xmlns:wp="http://schemas.openxmlformats.org/drawingml/2006/wordprocessingDrawing" xmlns:w10="urn:schemas-microsoft-com:office:word" xmlns:w="http://schemas.openxmlformats.org/wordprocessingml/2006/main" xmlns:w14="http://schemas.microsoft.com/office/word/2010/wordml" xmlns:w15="http://schemas.microsoft.com/office/word/2012/wordml" xmlns:w16cex="http://schemas.microsoft.com/office/word/2018/wordml/cex" xmlns:w16cid="http://schemas.microsoft.com/office/word/2016/wordml/cid" xmlns:w16="http://schemas.microsoft.com/office/word/2018/wordml" xmlns:w16se="http://schemas.microsoft.com/office/word/2015/wordml/symex" xmlns:wpg="http://schemas.microsoft.com/office/word/2010/wordprocessingGroup" xmlns:wpi="http://schemas.microsoft.com/office/word/2010/wordprocessingInk" xmlns:wne="http://schemas.microsoft.com/office/word/2006/wordml" xmlns:wps="http://schemas.microsoft.com/office/word/2010/wordprocessingShape" mc:Ignorable="w14 w15 w16se w16cid w16 w16cex wp14">
+<w:numbering xmlns:wpc="http://schemas.microsoft.com/office/word/2010/wordprocessingCanvas" xmlns:cx="http://schemas.microsoft.com/office/drawing/2014/chartex" xmlns:cx1="http://schemas.microsoft.com/office/drawing/2015/9/8/chartex" xmlns:cx2="http://schemas.microsoft.com/office/drawing/2015/10/21/chartex" xmlns:cx3="http://schemas.microsoft.com/office/drawing/2016/5/9/chartex" xmlns:cx4="http://schemas.microsoft.com/office/drawing/2016/5/10/chartex" xmlns:cx5="http://schemas.microsoft.com/office/drawing/2016/5/11/chartex" xmlns:cx6="http://schemas.microsoft.com/office/drawing/2016/5/12/chartex" xmlns:cx7="http://schemas.microsoft.com/office/drawing/2016/5/13/chartex" xmlns:cx8="http://schemas.microsoft.com/office/drawing/2016/5/14/chartex" xmlns:mc="http://schemas.openxmlformats.org/markup-compatibility/2006" xmlns:aink="http://schemas.microsoft.com/office/drawing/2016/ink" xmlns:am3d="http://schemas.microsoft.com/office/drawing/2017/model3d" xmlns:o="urn:schemas-microsoft-com:office:office" xmlns:r="http://schemas.openxmlformats.org/officeDocument/2006/relationships" xmlns:m="http://schemas.openxmlformats.org/officeDocument/2006/math" xmlns:v="urn:schemas-microsoft-com:vml" xmlns:wp14="http://schemas.microsoft.com/office/word/2010/wordprocessingDrawing" xmlns:wp="http://schemas.openxmlformats.org/drawingml/2006/wordprocessingDrawing" xmlns:w10="urn:schemas-microsoft-com:office:word" xmlns:w="http://schemas.openxmlformats.org/wordprocessingml/2006/main" xmlns:w14="http://schemas.microsoft.com/office/word/2010/wordml" xmlns:w15="http://schemas.microsoft.com/office/word/2012/wordml" xmlns:w16cex="http://schemas.microsoft.com/office/word/2018/wordml/cex" xmlns:w16cid="http://schemas.microsoft.com/office/word/2016/wordml/cid" xmlns:w16="http://schemas.microsoft.com/office/word/2018/wordml" xmlns:w16sdtdh="http://schemas.microsoft.com/office/word/2020/wordml/sdtdatahash" xmlns:w16se="http://schemas.microsoft.com/office/word/2015/wordml/symex" xmlns:wpg="http://schemas.microsoft.com/office/word/2010/wordprocessingGroup" xmlns:wpi="http://schemas.microsoft.com/office/word/2010/wordprocessingInk" xmlns:wne="http://schemas.microsoft.com/office/word/2006/wordml" xmlns:wps="http://schemas.microsoft.com/office/word/2010/wordprocessingShape" mc:Ignorable="w14 w15 w16se w16cid w16 w16cex w16sdtdh wp14">
   <w:abstractNum w:abstractNumId="0" w15:restartNumberingAfterBreak="0">
     <w:nsid w:val="007411C1"/>
     <w:multiLevelType w:val="hybridMultilevel"/>
@@ -2140,7 +2131,7 @@
 </file>
 
 <file path=word/styles.xml><?xml version="1.0" encoding="utf-8"?>
-<w:styles xmlns:mc="http://schemas.openxmlformats.org/markup-compatibility/2006" xmlns:r="http://schemas.openxmlformats.org/officeDocument/2006/relationships" xmlns:w="http://schemas.openxmlformats.org/wordprocessingml/2006/main" xmlns:w14="http://schemas.microsoft.com/office/word/2010/wordml" xmlns:w15="http://schemas.microsoft.com/office/word/2012/wordml" xmlns:w16cex="http://schemas.microsoft.com/office/word/2018/wordml/cex" xmlns:w16cid="http://schemas.microsoft.com/office/word/2016/wordml/cid" xmlns:w16="http://schemas.microsoft.com/office/word/2018/wordml" xmlns:w16se="http://schemas.microsoft.com/office/word/2015/wordml/symex" mc:Ignorable="w14 w15 w16se w16cid w16 w16cex">
+<w:styles xmlns:mc="http://schemas.openxmlformats.org/markup-compatibility/2006" xmlns:r="http://schemas.openxmlformats.org/officeDocument/2006/relationships" xmlns:w="http://schemas.openxmlformats.org/wordprocessingml/2006/main" xmlns:w14="http://schemas.microsoft.com/office/word/2010/wordml" xmlns:w15="http://schemas.microsoft.com/office/word/2012/wordml" xmlns:w16cex="http://schemas.microsoft.com/office/word/2018/wordml/cex" xmlns:w16cid="http://schemas.microsoft.com/office/word/2016/wordml/cid" xmlns:w16="http://schemas.microsoft.com/office/word/2018/wordml" xmlns:w16sdtdh="http://schemas.microsoft.com/office/word/2020/wordml/sdtdatahash" xmlns:w16se="http://schemas.microsoft.com/office/word/2015/wordml/symex" mc:Ignorable="w14 w15 w16se w16cid w16 w16cex w16sdtdh">
   <w:docDefaults>
     <w:rPrDefault>
       <w:rPr>

</xml_diff>